<commit_message>
finished quadratic equation topics
</commit_message>
<xml_diff>
--- a/Math Q & A.docx
+++ b/Math Q & A.docx
@@ -635,23 +635,7 @@
           <w:sz w:val="28"/>
           <w:szCs w:val="28"/>
         </w:rPr>
-        <w:t xml:space="preserve"> anlayışı niyə görə var? </w:t>
-      </w:r>
-      <w:proofErr w:type="gramStart"/>
-      <w:r>
-        <w:rPr>
-          <w:sz w:val="28"/>
-          <w:szCs w:val="28"/>
-        </w:rPr>
-        <w:t>nə</w:t>
-      </w:r>
-      <w:proofErr w:type="gramEnd"/>
-      <w:r>
-        <w:rPr>
-          <w:sz w:val="28"/>
-          <w:szCs w:val="28"/>
-        </w:rPr>
-        <w:t xml:space="preserve"> işə yarayır?</w:t>
+        <w:t xml:space="preserve"> anlayışı niyə görə var? nə işə yarayır?</w:t>
       </w:r>
     </w:p>
     <w:p>
@@ -1841,30 +1825,14 @@
           <w:sz w:val="28"/>
           <w:szCs w:val="28"/>
         </w:rPr>
-        <w:t xml:space="preserve">in əsas </w:t>
-      </w:r>
-      <w:proofErr w:type="gramStart"/>
-      <w:r>
-        <w:rPr>
-          <w:sz w:val="28"/>
-          <w:szCs w:val="28"/>
-        </w:rPr>
-        <w:t>xassəsi</w:t>
-      </w:r>
-      <w:r>
-        <w:rPr>
-          <w:sz w:val="28"/>
-          <w:szCs w:val="28"/>
-        </w:rPr>
-        <w:t xml:space="preserve"> .</w:t>
-      </w:r>
-      <w:proofErr w:type="gramEnd"/>
-      <w:r>
-        <w:rPr>
-          <w:sz w:val="28"/>
-          <w:szCs w:val="28"/>
-        </w:rPr>
-        <w:t xml:space="preserve"> Niyə görə bu mövzu öyrənilir?</w:t>
+        <w:t>in əsas xassəsi</w:t>
+      </w:r>
+      <w:r>
+        <w:rPr>
+          <w:sz w:val="28"/>
+          <w:szCs w:val="28"/>
+        </w:rPr>
+        <w:t xml:space="preserve"> . Niyə görə bu mövzu öyrənilir?</w:t>
       </w:r>
     </w:p>
     <w:p>
@@ -2604,53 +2572,21 @@
           <w:sz w:val="28"/>
           <w:szCs w:val="28"/>
         </w:rPr>
-        <w:t xml:space="preserve">in toplanması və </w:t>
-      </w:r>
-      <w:proofErr w:type="gramStart"/>
-      <w:r>
-        <w:rPr>
-          <w:sz w:val="28"/>
-          <w:szCs w:val="28"/>
-        </w:rPr>
-        <w:t>çıxılması .</w:t>
-      </w:r>
-      <w:proofErr w:type="gramEnd"/>
-      <w:r>
-        <w:rPr>
-          <w:sz w:val="28"/>
-          <w:szCs w:val="28"/>
-        </w:rPr>
-        <w:t xml:space="preserve"> Niyə </w:t>
-      </w:r>
-      <w:r>
-        <w:rPr>
-          <w:sz w:val="28"/>
-          <w:szCs w:val="28"/>
-        </w:rPr>
-        <w:t xml:space="preserve">məhz bu </w:t>
-      </w:r>
-      <w:proofErr w:type="gramStart"/>
-      <w:r>
-        <w:rPr>
-          <w:sz w:val="28"/>
-          <w:szCs w:val="28"/>
-        </w:rPr>
-        <w:t xml:space="preserve">yolla </w:t>
-      </w:r>
-      <w:r>
-        <w:rPr>
-          <w:sz w:val="28"/>
-          <w:szCs w:val="28"/>
-        </w:rPr>
-        <w:t xml:space="preserve"> hesablanır</w:t>
-      </w:r>
-      <w:proofErr w:type="gramEnd"/>
-      <w:r>
-        <w:rPr>
-          <w:sz w:val="28"/>
-          <w:szCs w:val="28"/>
-        </w:rPr>
-        <w:t>?</w:t>
+        <w:t xml:space="preserve">in toplanması və çıxılması . Niyə </w:t>
+      </w:r>
+      <w:r>
+        <w:rPr>
+          <w:sz w:val="28"/>
+          <w:szCs w:val="28"/>
+        </w:rPr>
+        <w:t xml:space="preserve">məhz bu yolla </w:t>
+      </w:r>
+      <w:r>
+        <w:rPr>
+          <w:sz w:val="28"/>
+          <w:szCs w:val="28"/>
+        </w:rPr>
+        <w:t xml:space="preserve"> hesablanır?</w:t>
       </w:r>
     </w:p>
     <w:p>
@@ -3048,23 +2984,7 @@
           <w:sz w:val="28"/>
           <w:szCs w:val="28"/>
         </w:rPr>
-        <w:t xml:space="preserve"> ədəddən ədədi çıxdıqda 0, ədədi ədədə böldükdə 1 </w:t>
-      </w:r>
-      <w:proofErr w:type="gramStart"/>
-      <w:r>
-        <w:rPr>
-          <w:sz w:val="28"/>
-          <w:szCs w:val="28"/>
-        </w:rPr>
-        <w:t>alınır ?</w:t>
-      </w:r>
-      <w:proofErr w:type="gramEnd"/>
-      <w:r>
-        <w:rPr>
-          <w:sz w:val="28"/>
-          <w:szCs w:val="28"/>
-        </w:rPr>
-        <w:t xml:space="preserve"> Düşünərək izah edin</w:t>
+        <w:t xml:space="preserve"> ədəddən ədədi çıxdıqda 0, ədədi ədədə böldükdə 1 alınır ? Düşünərək izah edin</w:t>
       </w:r>
     </w:p>
     <w:p>
@@ -14309,15 +14229,6 @@
                 </m:ctrlPr>
               </m:sSupPr>
               <m:e>
-                <m:r>
-                  <w:rPr>
-                    <w:rFonts w:ascii="Cambria Math" w:hAnsi="Cambria Math"/>
-                    <w:sz w:val="28"/>
-                    <w:szCs w:val="28"/>
-                    <w:lang w:val="az-Latn-AZ"/>
-                  </w:rPr>
-                  <w:tab/>
-                </m:r>
                 <m:d>
                   <m:dPr>
                     <m:ctrlPr>
@@ -17714,32 +17625,15 @@
           <w:sz w:val="28"/>
           <w:szCs w:val="28"/>
         </w:rPr>
-        <w:t xml:space="preserve"> </w:t>
-      </w:r>
-      <w:proofErr w:type="gramStart"/>
-      <w:r>
-        <w:rPr>
-          <w:sz w:val="28"/>
-          <w:szCs w:val="28"/>
-        </w:rPr>
-        <w:t>v</w:t>
-      </w:r>
-      <w:r>
-        <w:rPr>
-          <w:sz w:val="28"/>
-          <w:szCs w:val="28"/>
-          <w:lang w:val="az-Latn-AZ"/>
-        </w:rPr>
-        <w:t>ə</w:t>
-      </w:r>
-      <w:proofErr w:type="gramEnd"/>
-      <w:r>
-        <w:rPr>
-          <w:sz w:val="28"/>
-          <w:szCs w:val="28"/>
-          <w:lang w:val="az-Latn-AZ"/>
-        </w:rPr>
-        <w:t xml:space="preserve"> </w:t>
+        <w:t xml:space="preserve"> v</w:t>
+      </w:r>
+      <w:r>
+        <w:rPr>
+          <w:sz w:val="28"/>
+          <w:szCs w:val="28"/>
+          <w:lang w:val="az-Latn-AZ"/>
+        </w:rPr>
+        <w:t xml:space="preserve">ə </w:t>
       </w:r>
       <m:oMath>
         <m:sSup>
@@ -21014,6 +20908,1751 @@
           <m:t>-10x+25=0</m:t>
         </m:r>
       </m:oMath>
+    </w:p>
+    <w:p>
+      <w:pPr>
+        <w:pStyle w:val="ListParagraph"/>
+        <w:numPr>
+          <w:ilvl w:val="0"/>
+          <w:numId w:val="1"/>
+        </w:numPr>
+        <w:rPr>
+          <w:sz w:val="28"/>
+          <w:szCs w:val="28"/>
+          <w:lang w:val="az-Latn-AZ"/>
+        </w:rPr>
+      </w:pPr>
+      <w:r>
+        <w:rPr>
+          <w:b/>
+          <w:sz w:val="28"/>
+          <w:szCs w:val="28"/>
+          <w:lang w:val="az-Latn-AZ"/>
+        </w:rPr>
+        <w:t>Kvadrat tənliyin Diskriminantı</w:t>
+      </w:r>
+      <w:r>
+        <w:rPr>
+          <w:sz w:val="28"/>
+          <w:szCs w:val="28"/>
+          <w:lang w:val="az-Latn-AZ"/>
+        </w:rPr>
+        <w:t xml:space="preserve"> nədir? Düsturu nədir və necə alınır?</w:t>
+      </w:r>
+    </w:p>
+    <w:p>
+      <w:pPr>
+        <w:pStyle w:val="ListParagraph"/>
+        <w:numPr>
+          <w:ilvl w:val="0"/>
+          <w:numId w:val="1"/>
+        </w:numPr>
+        <w:rPr>
+          <w:sz w:val="28"/>
+          <w:szCs w:val="28"/>
+          <w:lang w:val="az-Latn-AZ"/>
+        </w:rPr>
+      </w:pPr>
+      <w:r>
+        <w:rPr>
+          <w:sz w:val="28"/>
+          <w:szCs w:val="28"/>
+          <w:lang w:val="az-Latn-AZ"/>
+        </w:rPr>
+        <w:t xml:space="preserve"> Diskriminantın </w:t>
+      </w:r>
+      <w:r>
+        <w:rPr>
+          <w:sz w:val="28"/>
+          <w:szCs w:val="28"/>
+          <w:lang w:val="az-Latn-AZ"/>
+        </w:rPr>
+        <w:t>D&gt;0</w:t>
+      </w:r>
+      <w:r>
+        <w:rPr>
+          <w:sz w:val="28"/>
+          <w:szCs w:val="28"/>
+          <w:lang w:val="az-Latn-AZ"/>
+        </w:rPr>
+        <w:t>,</w:t>
+      </w:r>
+      <w:r>
+        <w:rPr>
+          <w:sz w:val="28"/>
+          <w:szCs w:val="28"/>
+          <w:lang w:val="az-Latn-AZ"/>
+        </w:rPr>
+        <w:t xml:space="preserve"> D=0 və D&lt;0  hallarında kökləri </w:t>
+      </w:r>
+      <w:r>
+        <w:rPr>
+          <w:sz w:val="28"/>
+          <w:szCs w:val="28"/>
+          <w:lang w:val="az-Latn-AZ"/>
+        </w:rPr>
+        <w:t>və</w:t>
+      </w:r>
+      <w:r>
+        <w:rPr>
+          <w:sz w:val="28"/>
+          <w:szCs w:val="28"/>
+          <w:lang w:val="az-Latn-AZ"/>
+        </w:rPr>
+        <w:t xml:space="preserve"> bu köklərin sübutu</w:t>
+      </w:r>
+    </w:p>
+    <w:p>
+      <w:pPr>
+        <w:pStyle w:val="ListParagraph"/>
+        <w:numPr>
+          <w:ilvl w:val="0"/>
+          <w:numId w:val="1"/>
+        </w:numPr>
+        <w:rPr>
+          <w:sz w:val="28"/>
+          <w:szCs w:val="28"/>
+          <w:lang w:val="az-Latn-AZ"/>
+        </w:rPr>
+      </w:pPr>
+      <w:r>
+        <w:rPr>
+          <w:sz w:val="28"/>
+          <w:szCs w:val="28"/>
+          <w:lang w:val="az-Latn-AZ"/>
+        </w:rPr>
+        <w:t xml:space="preserve"> </w:t>
+      </w:r>
+      <w:r>
+        <w:rPr>
+          <w:b/>
+          <w:sz w:val="28"/>
+          <w:szCs w:val="28"/>
+          <w:lang w:val="az-Latn-AZ"/>
+        </w:rPr>
+        <w:t>Diskriminantın kökləri düsturu</w:t>
+      </w:r>
+      <w:r>
+        <w:rPr>
+          <w:sz w:val="28"/>
+          <w:szCs w:val="28"/>
+          <w:lang w:val="az-Latn-AZ"/>
+        </w:rPr>
+        <w:t xml:space="preserve"> necə alınır </w:t>
+      </w:r>
+      <w:r>
+        <w:rPr>
+          <w:sz w:val="28"/>
+          <w:szCs w:val="28"/>
+          <w:lang w:val="az-Latn-AZ"/>
+        </w:rPr>
+        <w:t>?</w:t>
+      </w:r>
+    </w:p>
+    <w:p>
+      <w:pPr>
+        <w:pStyle w:val="ListParagraph"/>
+        <w:numPr>
+          <w:ilvl w:val="0"/>
+          <w:numId w:val="1"/>
+        </w:numPr>
+        <w:rPr>
+          <w:sz w:val="28"/>
+          <w:szCs w:val="28"/>
+          <w:lang w:val="az-Latn-AZ"/>
+        </w:rPr>
+      </w:pPr>
+      <w:r>
+        <w:rPr>
+          <w:sz w:val="28"/>
+          <w:szCs w:val="28"/>
+          <w:lang w:val="az-Latn-AZ"/>
+        </w:rPr>
+        <w:t>Aşağıdakı kvadrat tənlikləri diskriminant üzərindən həll edin:</w:t>
+      </w:r>
+    </w:p>
+    <w:p>
+      <w:pPr>
+        <w:pStyle w:val="ListParagraph"/>
+        <w:rPr>
+          <w:sz w:val="28"/>
+          <w:szCs w:val="28"/>
+          <w:lang w:val="az-Latn-AZ"/>
+        </w:rPr>
+      </w:pPr>
+      <m:oMath>
+        <m:r>
+          <w:rPr>
+            <w:rFonts w:ascii="Cambria Math" w:hAnsi="Cambria Math"/>
+            <w:sz w:val="28"/>
+            <w:szCs w:val="28"/>
+            <w:lang w:val="az-Latn-AZ"/>
+          </w:rPr>
+          <m:t>5</m:t>
+        </m:r>
+        <m:sSup>
+          <m:sSupPr>
+            <m:ctrlPr>
+              <w:rPr>
+                <w:rFonts w:ascii="Cambria Math" w:hAnsi="Cambria Math"/>
+                <w:i/>
+                <w:sz w:val="28"/>
+                <w:szCs w:val="28"/>
+              </w:rPr>
+            </m:ctrlPr>
+          </m:sSupPr>
+          <m:e>
+            <m:r>
+              <w:rPr>
+                <w:rFonts w:ascii="Cambria Math" w:hAnsi="Cambria Math"/>
+                <w:sz w:val="28"/>
+                <w:szCs w:val="28"/>
+                <w:lang w:val="az-Latn-AZ"/>
+              </w:rPr>
+              <m:t>x</m:t>
+            </m:r>
+          </m:e>
+          <m:sup>
+            <m:r>
+              <w:rPr>
+                <w:rFonts w:ascii="Cambria Math" w:hAnsi="Cambria Math"/>
+                <w:sz w:val="28"/>
+                <w:szCs w:val="28"/>
+                <w:lang w:val="az-Latn-AZ"/>
+              </w:rPr>
+              <m:t>2</m:t>
+            </m:r>
+          </m:sup>
+        </m:sSup>
+        <m:r>
+          <w:rPr>
+            <w:rFonts w:ascii="Cambria Math" w:hAnsi="Cambria Math"/>
+            <w:sz w:val="28"/>
+            <w:szCs w:val="28"/>
+            <w:lang w:val="az-Latn-AZ"/>
+          </w:rPr>
+          <m:t>-4x-1=0</m:t>
+        </m:r>
+      </m:oMath>
+      <w:r>
+        <w:rPr>
+          <w:sz w:val="28"/>
+          <w:szCs w:val="28"/>
+          <w:lang w:val="az-Latn-AZ"/>
+        </w:rPr>
+        <w:t xml:space="preserve">       </w:t>
+      </w:r>
+      <m:oMath>
+        <m:r>
+          <w:rPr>
+            <w:rFonts w:ascii="Cambria Math" w:hAnsi="Cambria Math"/>
+            <w:sz w:val="28"/>
+            <w:szCs w:val="28"/>
+            <w:lang w:val="az-Latn-AZ"/>
+          </w:rPr>
+          <m:t>3x-</m:t>
+        </m:r>
+        <m:sSup>
+          <m:sSupPr>
+            <m:ctrlPr>
+              <w:rPr>
+                <w:rFonts w:ascii="Cambria Math" w:hAnsi="Cambria Math"/>
+                <w:i/>
+                <w:sz w:val="28"/>
+                <w:szCs w:val="28"/>
+              </w:rPr>
+            </m:ctrlPr>
+          </m:sSupPr>
+          <m:e>
+            <m:r>
+              <w:rPr>
+                <w:rFonts w:ascii="Cambria Math" w:hAnsi="Cambria Math"/>
+                <w:sz w:val="28"/>
+                <w:szCs w:val="28"/>
+                <w:lang w:val="az-Latn-AZ"/>
+              </w:rPr>
+              <m:t>x</m:t>
+            </m:r>
+          </m:e>
+          <m:sup>
+            <m:r>
+              <w:rPr>
+                <w:rFonts w:ascii="Cambria Math" w:hAnsi="Cambria Math"/>
+                <w:sz w:val="28"/>
+                <w:szCs w:val="28"/>
+                <w:lang w:val="az-Latn-AZ"/>
+              </w:rPr>
+              <m:t>2</m:t>
+            </m:r>
+          </m:sup>
+        </m:sSup>
+        <m:r>
+          <w:rPr>
+            <w:rFonts w:ascii="Cambria Math" w:hAnsi="Cambria Math"/>
+            <w:sz w:val="28"/>
+            <w:szCs w:val="28"/>
+            <w:lang w:val="az-Latn-AZ"/>
+          </w:rPr>
+          <m:t>+10=0</m:t>
+        </m:r>
+      </m:oMath>
+      <w:r>
+        <w:rPr>
+          <w:sz w:val="28"/>
+          <w:szCs w:val="28"/>
+          <w:lang w:val="az-Latn-AZ"/>
+        </w:rPr>
+        <w:t xml:space="preserve">        </w:t>
+      </w:r>
+      <m:oMath>
+        <m:sSup>
+          <m:sSupPr>
+            <m:ctrlPr>
+              <w:rPr>
+                <w:rFonts w:ascii="Cambria Math" w:hAnsi="Cambria Math"/>
+                <w:i/>
+                <w:sz w:val="28"/>
+                <w:szCs w:val="28"/>
+              </w:rPr>
+            </m:ctrlPr>
+          </m:sSupPr>
+          <m:e>
+            <m:r>
+              <w:rPr>
+                <w:rFonts w:ascii="Cambria Math" w:hAnsi="Cambria Math"/>
+                <w:sz w:val="28"/>
+                <w:szCs w:val="28"/>
+                <w:lang w:val="az-Latn-AZ"/>
+              </w:rPr>
+              <m:t>x</m:t>
+            </m:r>
+          </m:e>
+          <m:sup>
+            <m:r>
+              <w:rPr>
+                <w:rFonts w:ascii="Cambria Math" w:hAnsi="Cambria Math"/>
+                <w:sz w:val="28"/>
+                <w:szCs w:val="28"/>
+                <w:lang w:val="az-Latn-AZ"/>
+              </w:rPr>
+              <m:t>2</m:t>
+            </m:r>
+          </m:sup>
+        </m:sSup>
+        <m:r>
+          <w:rPr>
+            <w:rFonts w:ascii="Cambria Math" w:hAnsi="Cambria Math"/>
+            <w:sz w:val="28"/>
+            <w:szCs w:val="28"/>
+            <w:lang w:val="az-Latn-AZ"/>
+          </w:rPr>
+          <m:t>-x-1=0</m:t>
+        </m:r>
+      </m:oMath>
+    </w:p>
+    <w:p>
+      <w:pPr>
+        <w:pStyle w:val="ListParagraph"/>
+        <w:rPr>
+          <w:sz w:val="28"/>
+          <w:szCs w:val="28"/>
+          <w:lang w:val="az-Latn-AZ"/>
+        </w:rPr>
+      </w:pPr>
+      <m:oMath>
+        <m:sSup>
+          <m:sSupPr>
+            <m:ctrlPr>
+              <w:rPr>
+                <w:rFonts w:ascii="Cambria Math" w:hAnsi="Cambria Math"/>
+                <w:i/>
+                <w:sz w:val="28"/>
+                <w:szCs w:val="28"/>
+              </w:rPr>
+            </m:ctrlPr>
+          </m:sSupPr>
+          <m:e>
+            <m:r>
+              <w:rPr>
+                <w:rFonts w:ascii="Cambria Math" w:hAnsi="Cambria Math"/>
+                <w:sz w:val="28"/>
+                <w:szCs w:val="28"/>
+                <w:lang w:val="az-Latn-AZ"/>
+              </w:rPr>
+              <m:t>x</m:t>
+            </m:r>
+          </m:e>
+          <m:sup>
+            <m:r>
+              <w:rPr>
+                <w:rFonts w:ascii="Cambria Math" w:hAnsi="Cambria Math"/>
+                <w:sz w:val="28"/>
+                <w:szCs w:val="28"/>
+                <w:lang w:val="az-Latn-AZ"/>
+              </w:rPr>
+              <m:t>2</m:t>
+            </m:r>
+          </m:sup>
+        </m:sSup>
+        <m:r>
+          <w:rPr>
+            <w:rFonts w:ascii="Cambria Math" w:hAnsi="Cambria Math"/>
+            <w:sz w:val="28"/>
+            <w:szCs w:val="28"/>
+            <w:lang w:val="az-Latn-AZ"/>
+          </w:rPr>
+          <m:t>-6x+9=0</m:t>
+        </m:r>
+      </m:oMath>
+      <w:r>
+        <w:rPr>
+          <w:sz w:val="28"/>
+          <w:szCs w:val="28"/>
+          <w:lang w:val="az-Latn-AZ"/>
+        </w:rPr>
+        <w:t xml:space="preserve">         </w:t>
+      </w:r>
+      <m:oMath>
+        <m:r>
+          <w:rPr>
+            <w:rFonts w:ascii="Cambria Math" w:hAnsi="Cambria Math"/>
+            <w:sz w:val="28"/>
+            <w:szCs w:val="28"/>
+            <w:lang w:val="az-Latn-AZ"/>
+          </w:rPr>
+          <m:t>2x+3+2</m:t>
+        </m:r>
+        <m:sSup>
+          <m:sSupPr>
+            <m:ctrlPr>
+              <w:rPr>
+                <w:rFonts w:ascii="Cambria Math" w:hAnsi="Cambria Math"/>
+                <w:i/>
+                <w:sz w:val="28"/>
+                <w:szCs w:val="28"/>
+              </w:rPr>
+            </m:ctrlPr>
+          </m:sSupPr>
+          <m:e>
+            <m:r>
+              <w:rPr>
+                <w:rFonts w:ascii="Cambria Math" w:hAnsi="Cambria Math"/>
+                <w:sz w:val="28"/>
+                <w:szCs w:val="28"/>
+                <w:lang w:val="az-Latn-AZ"/>
+              </w:rPr>
+              <m:t>x</m:t>
+            </m:r>
+          </m:e>
+          <m:sup>
+            <m:r>
+              <w:rPr>
+                <w:rFonts w:ascii="Cambria Math" w:hAnsi="Cambria Math"/>
+                <w:sz w:val="28"/>
+                <w:szCs w:val="28"/>
+                <w:lang w:val="az-Latn-AZ"/>
+              </w:rPr>
+              <m:t>2</m:t>
+            </m:r>
+          </m:sup>
+        </m:sSup>
+        <m:r>
+          <w:rPr>
+            <w:rFonts w:ascii="Cambria Math" w:hAnsi="Cambria Math"/>
+            <w:sz w:val="28"/>
+            <w:szCs w:val="28"/>
+            <w:lang w:val="az-Latn-AZ"/>
+          </w:rPr>
+          <m:t>=0</m:t>
+        </m:r>
+      </m:oMath>
+      <w:r>
+        <w:rPr>
+          <w:sz w:val="28"/>
+          <w:szCs w:val="28"/>
+          <w:lang w:val="az-Latn-AZ"/>
+        </w:rPr>
+        <w:t xml:space="preserve">       </w:t>
+      </w:r>
+      <m:oMath>
+        <m:sSup>
+          <m:sSupPr>
+            <m:ctrlPr>
+              <w:rPr>
+                <w:rFonts w:ascii="Cambria Math" w:hAnsi="Cambria Math"/>
+                <w:i/>
+                <w:sz w:val="28"/>
+                <w:szCs w:val="28"/>
+              </w:rPr>
+            </m:ctrlPr>
+          </m:sSupPr>
+          <m:e>
+            <m:r>
+              <w:rPr>
+                <w:rFonts w:ascii="Cambria Math" w:hAnsi="Cambria Math"/>
+                <w:sz w:val="28"/>
+                <w:szCs w:val="28"/>
+                <w:lang w:val="az-Latn-AZ"/>
+              </w:rPr>
+              <m:t>x</m:t>
+            </m:r>
+          </m:e>
+          <m:sup>
+            <m:r>
+              <w:rPr>
+                <w:rFonts w:ascii="Cambria Math" w:hAnsi="Cambria Math"/>
+                <w:sz w:val="28"/>
+                <w:szCs w:val="28"/>
+                <w:lang w:val="az-Latn-AZ"/>
+              </w:rPr>
+              <m:t>2</m:t>
+            </m:r>
+          </m:sup>
+        </m:sSup>
+        <m:r>
+          <w:rPr>
+            <w:rFonts w:ascii="Cambria Math" w:hAnsi="Cambria Math"/>
+            <w:sz w:val="28"/>
+            <w:szCs w:val="28"/>
+            <w:lang w:val="az-Latn-AZ"/>
+          </w:rPr>
+          <m:t>+x+2=0</m:t>
+        </m:r>
+      </m:oMath>
+    </w:p>
+    <w:p>
+      <w:pPr>
+        <w:pStyle w:val="ListParagraph"/>
+        <w:rPr>
+          <w:sz w:val="28"/>
+          <w:szCs w:val="28"/>
+        </w:rPr>
+      </w:pPr>
+      <m:oMath>
+        <m:r>
+          <w:rPr>
+            <w:rFonts w:ascii="Cambria Math" w:hAnsi="Cambria Math"/>
+            <w:sz w:val="28"/>
+            <w:szCs w:val="28"/>
+          </w:rPr>
+          <m:t>2</m:t>
+        </m:r>
+        <m:sSup>
+          <m:sSupPr>
+            <m:ctrlPr>
+              <w:rPr>
+                <w:rFonts w:ascii="Cambria Math" w:hAnsi="Cambria Math"/>
+                <w:i/>
+                <w:sz w:val="28"/>
+                <w:szCs w:val="28"/>
+              </w:rPr>
+            </m:ctrlPr>
+          </m:sSupPr>
+          <m:e>
+            <m:r>
+              <w:rPr>
+                <w:rFonts w:ascii="Cambria Math" w:hAnsi="Cambria Math"/>
+                <w:sz w:val="28"/>
+                <w:szCs w:val="28"/>
+              </w:rPr>
+              <m:t>x</m:t>
+            </m:r>
+          </m:e>
+          <m:sup>
+            <m:r>
+              <w:rPr>
+                <w:rFonts w:ascii="Cambria Math" w:hAnsi="Cambria Math"/>
+                <w:sz w:val="28"/>
+                <w:szCs w:val="28"/>
+              </w:rPr>
+              <m:t>2</m:t>
+            </m:r>
+          </m:sup>
+        </m:sSup>
+        <m:r>
+          <w:rPr>
+            <w:rFonts w:ascii="Cambria Math" w:hAnsi="Cambria Math"/>
+            <w:sz w:val="28"/>
+            <w:szCs w:val="28"/>
+          </w:rPr>
+          <m:t>-5x-7=0</m:t>
+        </m:r>
+      </m:oMath>
+      <w:r>
+        <w:rPr>
+          <w:sz w:val="28"/>
+          <w:szCs w:val="28"/>
+        </w:rPr>
+        <w:t xml:space="preserve">     </w:t>
+      </w:r>
+      <m:oMath>
+        <m:r>
+          <w:rPr>
+            <w:rFonts w:ascii="Cambria Math" w:hAnsi="Cambria Math"/>
+            <w:sz w:val="28"/>
+            <w:szCs w:val="28"/>
+          </w:rPr>
+          <m:t>-</m:t>
+        </m:r>
+        <m:sSup>
+          <m:sSupPr>
+            <m:ctrlPr>
+              <w:rPr>
+                <w:rFonts w:ascii="Cambria Math" w:hAnsi="Cambria Math"/>
+                <w:i/>
+                <w:sz w:val="28"/>
+                <w:szCs w:val="28"/>
+              </w:rPr>
+            </m:ctrlPr>
+          </m:sSupPr>
+          <m:e>
+            <m:r>
+              <w:rPr>
+                <w:rFonts w:ascii="Cambria Math" w:hAnsi="Cambria Math"/>
+                <w:sz w:val="28"/>
+                <w:szCs w:val="28"/>
+              </w:rPr>
+              <m:t>x</m:t>
+            </m:r>
+          </m:e>
+          <m:sup>
+            <m:r>
+              <w:rPr>
+                <w:rFonts w:ascii="Cambria Math" w:hAnsi="Cambria Math"/>
+                <w:sz w:val="28"/>
+                <w:szCs w:val="28"/>
+              </w:rPr>
+              <m:t>2</m:t>
+            </m:r>
+          </m:sup>
+        </m:sSup>
+        <m:r>
+          <w:rPr>
+            <w:rFonts w:ascii="Cambria Math" w:hAnsi="Cambria Math"/>
+            <w:sz w:val="28"/>
+            <w:szCs w:val="28"/>
+          </w:rPr>
+          <m:t>+7x-6=0</m:t>
+        </m:r>
+      </m:oMath>
+      <w:r>
+        <w:rPr>
+          <w:sz w:val="28"/>
+          <w:szCs w:val="28"/>
+        </w:rPr>
+        <w:t xml:space="preserve">     </w:t>
+      </w:r>
+      <m:oMath>
+        <m:r>
+          <w:rPr>
+            <w:rFonts w:ascii="Cambria Math" w:hAnsi="Cambria Math"/>
+            <w:sz w:val="28"/>
+            <w:szCs w:val="28"/>
+          </w:rPr>
+          <m:t>3</m:t>
+        </m:r>
+        <m:sSup>
+          <m:sSupPr>
+            <m:ctrlPr>
+              <w:rPr>
+                <w:rFonts w:ascii="Cambria Math" w:hAnsi="Cambria Math"/>
+                <w:i/>
+                <w:sz w:val="28"/>
+                <w:szCs w:val="28"/>
+              </w:rPr>
+            </m:ctrlPr>
+          </m:sSupPr>
+          <m:e>
+            <m:r>
+              <w:rPr>
+                <w:rFonts w:ascii="Cambria Math" w:hAnsi="Cambria Math"/>
+                <w:sz w:val="28"/>
+                <w:szCs w:val="28"/>
+              </w:rPr>
+              <m:t>x</m:t>
+            </m:r>
+          </m:e>
+          <m:sup>
+            <m:r>
+              <w:rPr>
+                <w:rFonts w:ascii="Cambria Math" w:hAnsi="Cambria Math"/>
+                <w:sz w:val="28"/>
+                <w:szCs w:val="28"/>
+              </w:rPr>
+              <m:t>2</m:t>
+            </m:r>
+          </m:sup>
+        </m:sSup>
+        <m:r>
+          <w:rPr>
+            <w:rFonts w:ascii="Cambria Math" w:hAnsi="Cambria Math"/>
+            <w:sz w:val="28"/>
+            <w:szCs w:val="28"/>
+          </w:rPr>
+          <m:t>-8x+5=0</m:t>
+        </m:r>
+      </m:oMath>
+    </w:p>
+    <w:p>
+      <w:pPr>
+        <w:pStyle w:val="ListParagraph"/>
+        <w:rPr>
+          <w:sz w:val="28"/>
+          <w:szCs w:val="28"/>
+        </w:rPr>
+      </w:pPr>
+    </w:p>
+    <w:p>
+      <w:pPr>
+        <w:pStyle w:val="ListParagraph"/>
+        <w:rPr>
+          <w:sz w:val="28"/>
+          <w:szCs w:val="28"/>
+        </w:rPr>
+      </w:pPr>
+    </w:p>
+    <w:p>
+      <w:pPr>
+        <w:pStyle w:val="ListParagraph"/>
+        <w:rPr>
+          <w:sz w:val="28"/>
+          <w:szCs w:val="28"/>
+        </w:rPr>
+      </w:pPr>
+    </w:p>
+    <w:p>
+      <w:pPr>
+        <w:pStyle w:val="ListParagraph"/>
+        <w:rPr>
+          <w:sz w:val="28"/>
+          <w:szCs w:val="28"/>
+        </w:rPr>
+      </w:pPr>
+    </w:p>
+    <w:p>
+      <w:pPr>
+        <w:pStyle w:val="ListParagraph"/>
+        <w:rPr>
+          <w:sz w:val="28"/>
+          <w:szCs w:val="28"/>
+        </w:rPr>
+      </w:pPr>
+    </w:p>
+    <w:p>
+      <w:pPr>
+        <w:pStyle w:val="ListParagraph"/>
+        <w:rPr>
+          <w:sz w:val="28"/>
+          <w:szCs w:val="28"/>
+        </w:rPr>
+      </w:pPr>
+    </w:p>
+    <w:p>
+      <w:pPr>
+        <w:pStyle w:val="ListParagraph"/>
+        <w:rPr>
+          <w:sz w:val="28"/>
+          <w:szCs w:val="28"/>
+        </w:rPr>
+      </w:pPr>
+    </w:p>
+    <w:p>
+      <w:pPr>
+        <w:pStyle w:val="ListParagraph"/>
+        <w:rPr>
+          <w:sz w:val="28"/>
+          <w:szCs w:val="28"/>
+        </w:rPr>
+      </w:pPr>
+    </w:p>
+    <w:p>
+      <w:pPr>
+        <w:pStyle w:val="ListParagraph"/>
+        <w:rPr>
+          <w:sz w:val="28"/>
+          <w:szCs w:val="28"/>
+        </w:rPr>
+      </w:pPr>
+    </w:p>
+    <w:p>
+      <w:pPr>
+        <w:pStyle w:val="ListParagraph"/>
+        <w:rPr>
+          <w:sz w:val="28"/>
+          <w:szCs w:val="28"/>
+        </w:rPr>
+      </w:pPr>
+    </w:p>
+    <w:p>
+      <w:pPr>
+        <w:pStyle w:val="ListParagraph"/>
+        <w:numPr>
+          <w:ilvl w:val="0"/>
+          <w:numId w:val="1"/>
+        </w:numPr>
+        <w:rPr>
+          <w:sz w:val="28"/>
+          <w:szCs w:val="28"/>
+          <w:lang w:val="az-Latn-AZ"/>
+        </w:rPr>
+      </w:pPr>
+      <w:r>
+        <w:rPr>
+          <w:sz w:val="28"/>
+          <w:szCs w:val="28"/>
+          <w:lang w:val="az-Latn-AZ"/>
+        </w:rPr>
+        <w:t>Aşağıda verilən məsələlər əsasında tənlik qurub həll edin:</w:t>
+      </w:r>
+    </w:p>
+    <w:p>
+      <w:pPr>
+        <w:pStyle w:val="ListParagraph"/>
+        <w:rPr>
+          <w:sz w:val="28"/>
+          <w:szCs w:val="28"/>
+        </w:rPr>
+      </w:pPr>
+      <w:r>
+        <w:rPr>
+          <w:noProof/>
+          <w:sz w:val="28"/>
+          <w:szCs w:val="28"/>
+        </w:rPr>
+        <w:drawing>
+          <wp:inline distT="0" distB="0" distL="0" distR="0">
+            <wp:extent cx="3829050" cy="3798900"/>
+            <wp:effectExtent l="0" t="0" r="0" b="0"/>
+            <wp:docPr id="3" name="Picture 3"/>
+            <wp:cNvGraphicFramePr>
+              <a:graphicFrameLocks xmlns:a="http://schemas.openxmlformats.org/drawingml/2006/main" noChangeAspect="1"/>
+            </wp:cNvGraphicFramePr>
+            <a:graphic xmlns:a="http://schemas.openxmlformats.org/drawingml/2006/main">
+              <a:graphicData uri="http://schemas.openxmlformats.org/drawingml/2006/picture">
+                <pic:pic xmlns:pic="http://schemas.openxmlformats.org/drawingml/2006/picture">
+                  <pic:nvPicPr>
+                    <pic:cNvPr id="0" name="meseleler.jpg"/>
+                    <pic:cNvPicPr/>
+                  </pic:nvPicPr>
+                  <pic:blipFill>
+                    <a:blip r:embed="rId9">
+                      <a:extLst>
+                        <a:ext uri="{28A0092B-C50C-407E-A947-70E740481C1C}">
+                          <a14:useLocalDpi xmlns:a14="http://schemas.microsoft.com/office/drawing/2010/main" val="0"/>
+                        </a:ext>
+                      </a:extLst>
+                    </a:blip>
+                    <a:stretch>
+                      <a:fillRect/>
+                    </a:stretch>
+                  </pic:blipFill>
+                  <pic:spPr>
+                    <a:xfrm>
+                      <a:off x="0" y="0"/>
+                      <a:ext cx="3829050" cy="3798900"/>
+                    </a:xfrm>
+                    <a:prstGeom prst="rect">
+                      <a:avLst/>
+                    </a:prstGeom>
+                  </pic:spPr>
+                </pic:pic>
+              </a:graphicData>
+            </a:graphic>
+          </wp:inline>
+        </w:drawing>
+      </w:r>
+    </w:p>
+    <w:p>
+      <w:pPr>
+        <w:pStyle w:val="ListParagraph"/>
+        <w:numPr>
+          <w:ilvl w:val="0"/>
+          <w:numId w:val="1"/>
+        </w:numPr>
+        <w:rPr>
+          <w:sz w:val="28"/>
+          <w:szCs w:val="28"/>
+          <w:lang w:val="az-Latn-AZ"/>
+        </w:rPr>
+      </w:pPr>
+      <w:r>
+        <w:rPr>
+          <w:b/>
+          <w:sz w:val="28"/>
+          <w:szCs w:val="28"/>
+          <w:lang w:val="az-Latn-AZ"/>
+        </w:rPr>
+        <w:t>Viyet teoremi</w:t>
+      </w:r>
+      <w:r>
+        <w:rPr>
+          <w:sz w:val="28"/>
+          <w:szCs w:val="28"/>
+          <w:lang w:val="az-Latn-AZ"/>
+        </w:rPr>
+        <w:t xml:space="preserve"> nədir? Nə işə yarayır</w:t>
+      </w:r>
+      <w:r>
+        <w:rPr>
+          <w:sz w:val="28"/>
+          <w:szCs w:val="28"/>
+          <w:lang w:val="az-Latn-AZ"/>
+        </w:rPr>
+        <w:t>, nə səbəbə bunu öyrənirsən</w:t>
+      </w:r>
+      <w:r>
+        <w:rPr>
+          <w:sz w:val="28"/>
+          <w:szCs w:val="28"/>
+          <w:lang w:val="az-Latn-AZ"/>
+        </w:rPr>
+        <w:t>?</w:t>
+      </w:r>
+    </w:p>
+    <w:p>
+      <w:pPr>
+        <w:pStyle w:val="ListParagraph"/>
+        <w:numPr>
+          <w:ilvl w:val="0"/>
+          <w:numId w:val="1"/>
+        </w:numPr>
+        <w:rPr>
+          <w:sz w:val="28"/>
+          <w:szCs w:val="28"/>
+          <w:lang w:val="az-Latn-AZ"/>
+        </w:rPr>
+      </w:pPr>
+      <w:r>
+        <w:rPr>
+          <w:sz w:val="28"/>
+          <w:szCs w:val="28"/>
+          <w:lang w:val="az-Latn-AZ"/>
+        </w:rPr>
+        <w:t>Viyet teoreminin isbatını verin</w:t>
+      </w:r>
+    </w:p>
+    <w:p>
+      <w:pPr>
+        <w:pStyle w:val="ListParagraph"/>
+        <w:numPr>
+          <w:ilvl w:val="0"/>
+          <w:numId w:val="1"/>
+        </w:numPr>
+        <w:rPr>
+          <w:sz w:val="28"/>
+          <w:szCs w:val="28"/>
+          <w:lang w:val="az-Latn-AZ"/>
+        </w:rPr>
+      </w:pPr>
+      <w:r>
+        <w:rPr>
+          <w:sz w:val="28"/>
+          <w:szCs w:val="28"/>
+          <w:lang w:val="az-Latn-AZ"/>
+        </w:rPr>
+        <w:t xml:space="preserve">Aşağıdakı </w:t>
+      </w:r>
+      <w:r>
+        <w:rPr>
+          <w:b/>
+          <w:sz w:val="28"/>
+          <w:szCs w:val="28"/>
+          <w:lang w:val="az-Latn-AZ"/>
+        </w:rPr>
+        <w:t>tənliklərin kökləri cəmi və kökləri hasili</w:t>
+      </w:r>
+      <w:r>
+        <w:rPr>
+          <w:sz w:val="28"/>
+          <w:szCs w:val="28"/>
+          <w:lang w:val="az-Latn-AZ"/>
+        </w:rPr>
+        <w:t>ni yazın:</w:t>
+      </w:r>
+    </w:p>
+    <w:p>
+      <w:pPr>
+        <w:pStyle w:val="ListParagraph"/>
+        <w:rPr>
+          <w:sz w:val="28"/>
+          <w:szCs w:val="28"/>
+          <w:lang w:val="az-Latn-AZ"/>
+        </w:rPr>
+      </w:pPr>
+      <m:oMath>
+        <m:sSup>
+          <m:sSupPr>
+            <m:ctrlPr>
+              <w:rPr>
+                <w:rFonts w:ascii="Cambria Math" w:hAnsi="Cambria Math"/>
+                <w:i/>
+                <w:sz w:val="28"/>
+                <w:szCs w:val="28"/>
+                <w:lang w:val="az-Latn-AZ"/>
+              </w:rPr>
+            </m:ctrlPr>
+          </m:sSupPr>
+          <m:e>
+            <m:r>
+              <w:rPr>
+                <w:rFonts w:ascii="Cambria Math" w:hAnsi="Cambria Math"/>
+                <w:sz w:val="28"/>
+                <w:szCs w:val="28"/>
+                <w:lang w:val="az-Latn-AZ"/>
+              </w:rPr>
+              <m:t>x</m:t>
+            </m:r>
+          </m:e>
+          <m:sup>
+            <m:r>
+              <w:rPr>
+                <w:rFonts w:ascii="Cambria Math" w:hAnsi="Cambria Math"/>
+                <w:sz w:val="28"/>
+                <w:szCs w:val="28"/>
+                <w:lang w:val="az-Latn-AZ"/>
+              </w:rPr>
+              <m:t>2</m:t>
+            </m:r>
+          </m:sup>
+        </m:sSup>
+        <m:r>
+          <w:rPr>
+            <w:rFonts w:ascii="Cambria Math" w:hAnsi="Cambria Math"/>
+            <w:sz w:val="28"/>
+            <w:szCs w:val="28"/>
+            <w:lang w:val="az-Latn-AZ"/>
+          </w:rPr>
+          <m:t>-x-2=0</m:t>
+        </m:r>
+      </m:oMath>
+      <w:r>
+        <w:rPr>
+          <w:sz w:val="28"/>
+          <w:szCs w:val="28"/>
+          <w:lang w:val="az-Latn-AZ"/>
+        </w:rPr>
+        <w:t xml:space="preserve"> </w:t>
+      </w:r>
+      <m:oMath>
+        <m:r>
+          <w:rPr>
+            <w:rFonts w:ascii="Cambria Math" w:hAnsi="Cambria Math"/>
+            <w:sz w:val="28"/>
+            <w:szCs w:val="28"/>
+            <w:lang w:val="az-Latn-AZ"/>
+          </w:rPr>
+          <m:t xml:space="preserve">       </m:t>
+        </m:r>
+        <m:sSup>
+          <m:sSupPr>
+            <m:ctrlPr>
+              <w:rPr>
+                <w:rFonts w:ascii="Cambria Math" w:hAnsi="Cambria Math"/>
+                <w:i/>
+                <w:sz w:val="28"/>
+                <w:szCs w:val="28"/>
+                <w:lang w:val="az-Latn-AZ"/>
+              </w:rPr>
+            </m:ctrlPr>
+          </m:sSupPr>
+          <m:e>
+            <m:r>
+              <w:rPr>
+                <w:rFonts w:ascii="Cambria Math" w:hAnsi="Cambria Math"/>
+                <w:sz w:val="28"/>
+                <w:szCs w:val="28"/>
+                <w:lang w:val="az-Latn-AZ"/>
+              </w:rPr>
+              <m:t xml:space="preserve">     x</m:t>
+            </m:r>
+          </m:e>
+          <m:sup>
+            <m:r>
+              <w:rPr>
+                <w:rFonts w:ascii="Cambria Math" w:hAnsi="Cambria Math"/>
+                <w:sz w:val="28"/>
+                <w:szCs w:val="28"/>
+                <w:lang w:val="az-Latn-AZ"/>
+              </w:rPr>
+              <m:t>2</m:t>
+            </m:r>
+          </m:sup>
+        </m:sSup>
+        <m:r>
+          <w:rPr>
+            <w:rFonts w:ascii="Cambria Math" w:hAnsi="Cambria Math"/>
+            <w:sz w:val="28"/>
+            <w:szCs w:val="28"/>
+            <w:lang w:val="az-Latn-AZ"/>
+          </w:rPr>
+          <m:t>-15x+14=0</m:t>
+        </m:r>
+      </m:oMath>
+      <w:r>
+        <w:rPr>
+          <w:sz w:val="28"/>
+          <w:szCs w:val="28"/>
+          <w:lang w:val="az-Latn-AZ"/>
+        </w:rPr>
+        <w:t xml:space="preserve">           </w:t>
+      </w:r>
+      <m:oMath>
+        <m:sSup>
+          <m:sSupPr>
+            <m:ctrlPr>
+              <w:rPr>
+                <w:rFonts w:ascii="Cambria Math" w:hAnsi="Cambria Math"/>
+                <w:i/>
+                <w:sz w:val="28"/>
+                <w:szCs w:val="28"/>
+                <w:lang w:val="az-Latn-AZ"/>
+              </w:rPr>
+            </m:ctrlPr>
+          </m:sSupPr>
+          <m:e>
+            <m:r>
+              <w:rPr>
+                <w:rFonts w:ascii="Cambria Math" w:hAnsi="Cambria Math"/>
+                <w:sz w:val="28"/>
+                <w:szCs w:val="28"/>
+                <w:lang w:val="az-Latn-AZ"/>
+              </w:rPr>
+              <m:t>y</m:t>
+            </m:r>
+          </m:e>
+          <m:sup>
+            <m:r>
+              <w:rPr>
+                <w:rFonts w:ascii="Cambria Math" w:hAnsi="Cambria Math"/>
+                <w:sz w:val="28"/>
+                <w:szCs w:val="28"/>
+                <w:lang w:val="az-Latn-AZ"/>
+              </w:rPr>
+              <m:t>2</m:t>
+            </m:r>
+          </m:sup>
+        </m:sSup>
+        <m:r>
+          <w:rPr>
+            <w:rFonts w:ascii="Cambria Math" w:hAnsi="Cambria Math"/>
+            <w:sz w:val="28"/>
+            <w:szCs w:val="28"/>
+            <w:lang w:val="az-Latn-AZ"/>
+          </w:rPr>
+          <m:t>+41y-251=0</m:t>
+        </m:r>
+      </m:oMath>
+    </w:p>
+    <w:p>
+      <w:pPr>
+        <w:pStyle w:val="ListParagraph"/>
+        <w:rPr>
+          <w:sz w:val="28"/>
+          <w:szCs w:val="28"/>
+          <w:lang w:val="az-Latn-AZ"/>
+        </w:rPr>
+      </w:pPr>
+      <m:oMath>
+        <m:sSup>
+          <m:sSupPr>
+            <m:ctrlPr>
+              <w:rPr>
+                <w:rFonts w:ascii="Cambria Math" w:hAnsi="Cambria Math"/>
+                <w:i/>
+                <w:sz w:val="28"/>
+                <w:szCs w:val="28"/>
+                <w:lang w:val="az-Latn-AZ"/>
+              </w:rPr>
+            </m:ctrlPr>
+          </m:sSupPr>
+          <m:e>
+            <m:r>
+              <w:rPr>
+                <w:rFonts w:ascii="Cambria Math" w:hAnsi="Cambria Math"/>
+                <w:sz w:val="28"/>
+                <w:szCs w:val="28"/>
+                <w:lang w:val="az-Latn-AZ"/>
+              </w:rPr>
+              <m:t>x</m:t>
+            </m:r>
+          </m:e>
+          <m:sup>
+            <m:r>
+              <w:rPr>
+                <w:rFonts w:ascii="Cambria Math" w:hAnsi="Cambria Math"/>
+                <w:sz w:val="28"/>
+                <w:szCs w:val="28"/>
+                <w:lang w:val="az-Latn-AZ"/>
+              </w:rPr>
+              <m:t>2</m:t>
+            </m:r>
+          </m:sup>
+        </m:sSup>
+        <m:r>
+          <w:rPr>
+            <w:rFonts w:ascii="Cambria Math" w:hAnsi="Cambria Math"/>
+            <w:sz w:val="28"/>
+            <w:szCs w:val="28"/>
+            <w:lang w:val="az-Latn-AZ"/>
+          </w:rPr>
+          <m:t xml:space="preserve">+6x-40=0 </m:t>
+        </m:r>
+      </m:oMath>
+      <w:r>
+        <w:rPr>
+          <w:sz w:val="28"/>
+          <w:szCs w:val="28"/>
+          <w:lang w:val="az-Latn-AZ"/>
+        </w:rPr>
+        <w:t xml:space="preserve">      </w:t>
+      </w:r>
+      <m:oMath>
+        <m:sSup>
+          <m:sSupPr>
+            <m:ctrlPr>
+              <w:rPr>
+                <w:rFonts w:ascii="Cambria Math" w:hAnsi="Cambria Math"/>
+                <w:i/>
+                <w:sz w:val="28"/>
+                <w:szCs w:val="28"/>
+                <w:lang w:val="az-Latn-AZ"/>
+              </w:rPr>
+            </m:ctrlPr>
+          </m:sSupPr>
+          <m:e>
+            <m:r>
+              <w:rPr>
+                <w:rFonts w:ascii="Cambria Math" w:hAnsi="Cambria Math"/>
+                <w:sz w:val="28"/>
+                <w:szCs w:val="28"/>
+                <w:lang w:val="az-Latn-AZ"/>
+              </w:rPr>
+              <m:t>x</m:t>
+            </m:r>
+          </m:e>
+          <m:sup>
+            <m:r>
+              <w:rPr>
+                <w:rFonts w:ascii="Cambria Math" w:hAnsi="Cambria Math"/>
+                <w:sz w:val="28"/>
+                <w:szCs w:val="28"/>
+                <w:lang w:val="az-Latn-AZ"/>
+              </w:rPr>
+              <m:t>2</m:t>
+            </m:r>
+          </m:sup>
+        </m:sSup>
+        <m:r>
+          <w:rPr>
+            <w:rFonts w:ascii="Cambria Math" w:hAnsi="Cambria Math"/>
+            <w:sz w:val="28"/>
+            <w:szCs w:val="28"/>
+            <w:lang w:val="az-Latn-AZ"/>
+          </w:rPr>
+          <m:t>+9x-2=0</m:t>
+        </m:r>
+      </m:oMath>
+      <w:r>
+        <w:rPr>
+          <w:sz w:val="28"/>
+          <w:szCs w:val="28"/>
+          <w:lang w:val="az-Latn-AZ"/>
+        </w:rPr>
+        <w:t xml:space="preserve">     </w:t>
+      </w:r>
+      <w:r>
+        <w:rPr>
+          <w:sz w:val="28"/>
+          <w:szCs w:val="28"/>
+          <w:lang w:val="az-Latn-AZ"/>
+        </w:rPr>
+        <w:t xml:space="preserve">          </w:t>
+      </w:r>
+      <w:r>
+        <w:rPr>
+          <w:sz w:val="28"/>
+          <w:szCs w:val="28"/>
+          <w:lang w:val="az-Latn-AZ"/>
+        </w:rPr>
+        <w:t xml:space="preserve"> </w:t>
+      </w:r>
+      <m:oMath>
+        <m:r>
+          <w:rPr>
+            <w:rFonts w:ascii="Cambria Math" w:hAnsi="Cambria Math"/>
+            <w:sz w:val="28"/>
+            <w:szCs w:val="28"/>
+            <w:lang w:val="az-Latn-AZ"/>
+          </w:rPr>
+          <m:t>2</m:t>
+        </m:r>
+        <m:sSup>
+          <m:sSupPr>
+            <m:ctrlPr>
+              <w:rPr>
+                <w:rFonts w:ascii="Cambria Math" w:hAnsi="Cambria Math"/>
+                <w:i/>
+                <w:sz w:val="28"/>
+                <w:szCs w:val="28"/>
+                <w:lang w:val="az-Latn-AZ"/>
+              </w:rPr>
+            </m:ctrlPr>
+          </m:sSupPr>
+          <m:e>
+            <m:r>
+              <w:rPr>
+                <w:rFonts w:ascii="Cambria Math" w:hAnsi="Cambria Math"/>
+                <w:sz w:val="28"/>
+                <w:szCs w:val="28"/>
+                <w:lang w:val="az-Latn-AZ"/>
+              </w:rPr>
+              <m:t>x</m:t>
+            </m:r>
+          </m:e>
+          <m:sup>
+            <m:r>
+              <w:rPr>
+                <w:rFonts w:ascii="Cambria Math" w:hAnsi="Cambria Math"/>
+                <w:sz w:val="28"/>
+                <w:szCs w:val="28"/>
+                <w:lang w:val="az-Latn-AZ"/>
+              </w:rPr>
+              <m:t>2</m:t>
+            </m:r>
+          </m:sup>
+        </m:sSup>
+        <m:r>
+          <w:rPr>
+            <w:rFonts w:ascii="Cambria Math" w:hAnsi="Cambria Math"/>
+            <w:sz w:val="28"/>
+            <w:szCs w:val="28"/>
+            <w:lang w:val="az-Latn-AZ"/>
+          </w:rPr>
+          <m:t>-9x-10=0</m:t>
+        </m:r>
+      </m:oMath>
+    </w:p>
+    <w:p>
+      <w:pPr>
+        <w:pStyle w:val="ListParagraph"/>
+        <w:rPr>
+          <w:sz w:val="28"/>
+          <w:szCs w:val="28"/>
+          <w:lang w:val="az-Latn-AZ"/>
+        </w:rPr>
+      </w:pPr>
+      <m:oMath>
+        <m:r>
+          <w:rPr>
+            <w:rFonts w:ascii="Cambria Math" w:hAnsi="Cambria Math"/>
+            <w:sz w:val="28"/>
+            <w:szCs w:val="28"/>
+            <w:lang w:val="az-Latn-AZ"/>
+          </w:rPr>
+          <m:t>5</m:t>
+        </m:r>
+        <m:sSup>
+          <m:sSupPr>
+            <m:ctrlPr>
+              <w:rPr>
+                <w:rFonts w:ascii="Cambria Math" w:hAnsi="Cambria Math"/>
+                <w:i/>
+                <w:sz w:val="28"/>
+                <w:szCs w:val="28"/>
+                <w:lang w:val="az-Latn-AZ"/>
+              </w:rPr>
+            </m:ctrlPr>
+          </m:sSupPr>
+          <m:e>
+            <m:r>
+              <w:rPr>
+                <w:rFonts w:ascii="Cambria Math" w:hAnsi="Cambria Math"/>
+                <w:sz w:val="28"/>
+                <w:szCs w:val="28"/>
+                <w:lang w:val="az-Latn-AZ"/>
+              </w:rPr>
+              <m:t>x</m:t>
+            </m:r>
+          </m:e>
+          <m:sup>
+            <m:r>
+              <w:rPr>
+                <w:rFonts w:ascii="Cambria Math" w:hAnsi="Cambria Math"/>
+                <w:sz w:val="28"/>
+                <w:szCs w:val="28"/>
+                <w:lang w:val="az-Latn-AZ"/>
+              </w:rPr>
+              <m:t>2</m:t>
+            </m:r>
+          </m:sup>
+        </m:sSup>
+        <m:r>
+          <w:rPr>
+            <w:rFonts w:ascii="Cambria Math" w:hAnsi="Cambria Math"/>
+            <w:sz w:val="28"/>
+            <w:szCs w:val="28"/>
+            <w:lang w:val="az-Latn-AZ"/>
+          </w:rPr>
+          <m:t>+8x-36=0</m:t>
+        </m:r>
+      </m:oMath>
+      <w:r>
+        <w:rPr>
+          <w:sz w:val="28"/>
+          <w:szCs w:val="28"/>
+          <w:lang w:val="az-Latn-AZ"/>
+        </w:rPr>
+        <w:t xml:space="preserve">     </w:t>
+      </w:r>
+      <m:oMath>
+        <m:sSup>
+          <m:sSupPr>
+            <m:ctrlPr>
+              <w:rPr>
+                <w:rFonts w:ascii="Cambria Math" w:hAnsi="Cambria Math"/>
+                <w:i/>
+                <w:sz w:val="28"/>
+                <w:szCs w:val="28"/>
+                <w:lang w:val="az-Latn-AZ"/>
+              </w:rPr>
+            </m:ctrlPr>
+          </m:sSupPr>
+          <m:e>
+            <m:r>
+              <w:rPr>
+                <w:rFonts w:ascii="Cambria Math" w:hAnsi="Cambria Math"/>
+                <w:sz w:val="28"/>
+                <w:szCs w:val="28"/>
+                <w:lang w:val="az-Latn-AZ"/>
+              </w:rPr>
+              <m:t>x</m:t>
+            </m:r>
+          </m:e>
+          <m:sup>
+            <m:r>
+              <w:rPr>
+                <w:rFonts w:ascii="Cambria Math" w:hAnsi="Cambria Math"/>
+                <w:sz w:val="28"/>
+                <w:szCs w:val="28"/>
+                <w:lang w:val="az-Latn-AZ"/>
+              </w:rPr>
+              <m:t>2</m:t>
+            </m:r>
+          </m:sup>
+        </m:sSup>
+        <m:r>
+          <w:rPr>
+            <w:rFonts w:ascii="Cambria Math" w:hAnsi="Cambria Math"/>
+            <w:sz w:val="28"/>
+            <w:szCs w:val="28"/>
+            <w:lang w:val="az-Latn-AZ"/>
+          </w:rPr>
+          <m:t>-35x=0</m:t>
+        </m:r>
+      </m:oMath>
+      <w:r>
+        <w:rPr>
+          <w:sz w:val="28"/>
+          <w:szCs w:val="28"/>
+          <w:lang w:val="az-Latn-AZ"/>
+        </w:rPr>
+        <w:t xml:space="preserve">    </w:t>
+      </w:r>
+      <w:r>
+        <w:rPr>
+          <w:sz w:val="28"/>
+          <w:szCs w:val="28"/>
+          <w:lang w:val="az-Latn-AZ"/>
+        </w:rPr>
+        <w:t xml:space="preserve">     </w:t>
+      </w:r>
+      <w:r>
+        <w:rPr>
+          <w:sz w:val="28"/>
+          <w:szCs w:val="28"/>
+          <w:lang w:val="az-Latn-AZ"/>
+        </w:rPr>
+        <w:t xml:space="preserve"> </w:t>
+      </w:r>
+      <m:oMath>
+        <m:r>
+          <w:rPr>
+            <w:rFonts w:ascii="Cambria Math" w:hAnsi="Cambria Math"/>
+            <w:sz w:val="28"/>
+            <w:szCs w:val="28"/>
+            <w:lang w:val="az-Latn-AZ"/>
+          </w:rPr>
+          <m:t>-</m:t>
+        </m:r>
+        <m:sSup>
+          <m:sSupPr>
+            <m:ctrlPr>
+              <w:rPr>
+                <w:rFonts w:ascii="Cambria Math" w:hAnsi="Cambria Math"/>
+                <w:i/>
+                <w:sz w:val="28"/>
+                <w:szCs w:val="28"/>
+                <w:lang w:val="az-Latn-AZ"/>
+              </w:rPr>
+            </m:ctrlPr>
+          </m:sSupPr>
+          <m:e>
+            <m:r>
+              <w:rPr>
+                <w:rFonts w:ascii="Cambria Math" w:hAnsi="Cambria Math"/>
+                <w:sz w:val="28"/>
+                <w:szCs w:val="28"/>
+                <w:lang w:val="az-Latn-AZ"/>
+              </w:rPr>
+              <m:t>y</m:t>
+            </m:r>
+          </m:e>
+          <m:sup>
+            <m:r>
+              <w:rPr>
+                <w:rFonts w:ascii="Cambria Math" w:hAnsi="Cambria Math"/>
+                <w:sz w:val="28"/>
+                <w:szCs w:val="28"/>
+                <w:lang w:val="az-Latn-AZ"/>
+              </w:rPr>
+              <m:t>2</m:t>
+            </m:r>
+          </m:sup>
+        </m:sSup>
+        <m:r>
+          <w:rPr>
+            <w:rFonts w:ascii="Cambria Math" w:hAnsi="Cambria Math"/>
+            <w:sz w:val="28"/>
+            <w:szCs w:val="28"/>
+            <w:lang w:val="az-Latn-AZ"/>
+          </w:rPr>
+          <m:t>+3y=0</m:t>
+        </m:r>
+      </m:oMath>
+      <w:r>
+        <w:rPr>
+          <w:sz w:val="28"/>
+          <w:szCs w:val="28"/>
+          <w:lang w:val="az-Latn-AZ"/>
+        </w:rPr>
+        <w:t xml:space="preserve">       </w:t>
+      </w:r>
+      <m:oMath>
+        <m:sSup>
+          <m:sSupPr>
+            <m:ctrlPr>
+              <w:rPr>
+                <w:rFonts w:ascii="Cambria Math" w:hAnsi="Cambria Math"/>
+                <w:i/>
+                <w:sz w:val="28"/>
+                <w:szCs w:val="28"/>
+                <w:lang w:val="az-Latn-AZ"/>
+              </w:rPr>
+            </m:ctrlPr>
+          </m:sSupPr>
+          <m:e>
+            <m:r>
+              <w:rPr>
+                <w:rFonts w:ascii="Cambria Math" w:hAnsi="Cambria Math"/>
+                <w:sz w:val="28"/>
+                <w:szCs w:val="28"/>
+                <w:lang w:val="az-Latn-AZ"/>
+              </w:rPr>
+              <m:t>z</m:t>
+            </m:r>
+          </m:e>
+          <m:sup>
+            <m:r>
+              <w:rPr>
+                <w:rFonts w:ascii="Cambria Math" w:hAnsi="Cambria Math"/>
+                <w:sz w:val="28"/>
+                <w:szCs w:val="28"/>
+                <w:lang w:val="az-Latn-AZ"/>
+              </w:rPr>
+              <m:t>2</m:t>
+            </m:r>
+          </m:sup>
+        </m:sSup>
+        <m:r>
+          <w:rPr>
+            <w:rFonts w:ascii="Cambria Math" w:hAnsi="Cambria Math"/>
+            <w:sz w:val="28"/>
+            <w:szCs w:val="28"/>
+            <w:lang w:val="az-Latn-AZ"/>
+          </w:rPr>
+          <m:t>-7=0</m:t>
+        </m:r>
+      </m:oMath>
+    </w:p>
+    <w:p>
+      <w:pPr>
+        <w:pStyle w:val="ListParagraph"/>
+        <w:rPr>
+          <w:sz w:val="28"/>
+          <w:szCs w:val="28"/>
+          <w:lang w:val="az-Latn-AZ"/>
+        </w:rPr>
+      </w:pPr>
+    </w:p>
+    <w:p>
+      <w:pPr>
+        <w:pStyle w:val="ListParagraph"/>
+        <w:rPr>
+          <w:sz w:val="28"/>
+          <w:szCs w:val="28"/>
+          <w:lang w:val="az-Latn-AZ"/>
+        </w:rPr>
+      </w:pPr>
+    </w:p>
+    <w:p>
+      <w:pPr>
+        <w:pStyle w:val="ListParagraph"/>
+        <w:rPr>
+          <w:sz w:val="28"/>
+          <w:szCs w:val="28"/>
+          <w:lang w:val="az-Latn-AZ"/>
+        </w:rPr>
+      </w:pPr>
+    </w:p>
+    <w:p>
+      <w:pPr>
+        <w:pStyle w:val="ListParagraph"/>
+        <w:rPr>
+          <w:sz w:val="28"/>
+          <w:szCs w:val="28"/>
+          <w:lang w:val="az-Latn-AZ"/>
+        </w:rPr>
+      </w:pPr>
+    </w:p>
+    <w:p>
+      <w:pPr>
+        <w:pStyle w:val="ListParagraph"/>
+        <w:rPr>
+          <w:sz w:val="28"/>
+          <w:szCs w:val="28"/>
+          <w:lang w:val="az-Latn-AZ"/>
+        </w:rPr>
+      </w:pPr>
+    </w:p>
+    <w:p>
+      <w:pPr>
+        <w:pStyle w:val="ListParagraph"/>
+        <w:rPr>
+          <w:sz w:val="28"/>
+          <w:szCs w:val="28"/>
+          <w:lang w:val="az-Latn-AZ"/>
+        </w:rPr>
+      </w:pPr>
+    </w:p>
+    <w:p>
+      <w:pPr>
+        <w:pStyle w:val="ListParagraph"/>
+        <w:rPr>
+          <w:sz w:val="28"/>
+          <w:szCs w:val="28"/>
+          <w:lang w:val="az-Latn-AZ"/>
+        </w:rPr>
+      </w:pPr>
+    </w:p>
+    <w:p>
+      <w:pPr>
+        <w:pStyle w:val="ListParagraph"/>
+        <w:rPr>
+          <w:sz w:val="28"/>
+          <w:szCs w:val="28"/>
+          <w:lang w:val="az-Latn-AZ"/>
+        </w:rPr>
+      </w:pPr>
+    </w:p>
+    <w:p>
+      <w:pPr>
+        <w:pStyle w:val="ListParagraph"/>
+        <w:rPr>
+          <w:sz w:val="28"/>
+          <w:szCs w:val="28"/>
+          <w:lang w:val="az-Latn-AZ"/>
+        </w:rPr>
+      </w:pPr>
+    </w:p>
+    <w:p>
+      <w:pPr>
+        <w:pStyle w:val="ListParagraph"/>
+        <w:numPr>
+          <w:ilvl w:val="0"/>
+          <w:numId w:val="1"/>
+        </w:numPr>
+        <w:rPr>
+          <w:sz w:val="28"/>
+          <w:szCs w:val="28"/>
+          <w:lang w:val="az-Latn-AZ"/>
+        </w:rPr>
+      </w:pPr>
+      <w:r>
+        <w:rPr>
+          <w:sz w:val="28"/>
+          <w:szCs w:val="28"/>
+          <w:lang w:val="az-Latn-AZ"/>
+        </w:rPr>
+        <w:lastRenderedPageBreak/>
+        <w:t>Aşağıdakı məsələləri həll edin:</w:t>
+      </w:r>
+    </w:p>
+    <w:p>
+      <w:pPr>
+        <w:pStyle w:val="ListParagraph"/>
+        <w:rPr>
+          <w:sz w:val="28"/>
+          <w:szCs w:val="28"/>
+        </w:rPr>
+      </w:pPr>
+      <w:r>
+        <w:rPr>
+          <w:noProof/>
+          <w:sz w:val="28"/>
+          <w:szCs w:val="28"/>
+        </w:rPr>
+        <w:drawing>
+          <wp:inline distT="0" distB="0" distL="0" distR="0">
+            <wp:extent cx="5943600" cy="2242820"/>
+            <wp:effectExtent l="0" t="0" r="0" b="5080"/>
+            <wp:docPr id="4" name="Picture 4"/>
+            <wp:cNvGraphicFramePr>
+              <a:graphicFrameLocks xmlns:a="http://schemas.openxmlformats.org/drawingml/2006/main" noChangeAspect="1"/>
+            </wp:cNvGraphicFramePr>
+            <a:graphic xmlns:a="http://schemas.openxmlformats.org/drawingml/2006/main">
+              <a:graphicData uri="http://schemas.openxmlformats.org/drawingml/2006/picture">
+                <pic:pic xmlns:pic="http://schemas.openxmlformats.org/drawingml/2006/picture">
+                  <pic:nvPicPr>
+                    <pic:cNvPr id="0" name="msl.jpg"/>
+                    <pic:cNvPicPr/>
+                  </pic:nvPicPr>
+                  <pic:blipFill>
+                    <a:blip r:embed="rId10">
+                      <a:extLst>
+                        <a:ext uri="{28A0092B-C50C-407E-A947-70E740481C1C}">
+                          <a14:useLocalDpi xmlns:a14="http://schemas.microsoft.com/office/drawing/2010/main" val="0"/>
+                        </a:ext>
+                      </a:extLst>
+                    </a:blip>
+                    <a:stretch>
+                      <a:fillRect/>
+                    </a:stretch>
+                  </pic:blipFill>
+                  <pic:spPr>
+                    <a:xfrm>
+                      <a:off x="0" y="0"/>
+                      <a:ext cx="5943600" cy="2242820"/>
+                    </a:xfrm>
+                    <a:prstGeom prst="rect">
+                      <a:avLst/>
+                    </a:prstGeom>
+                  </pic:spPr>
+                </pic:pic>
+              </a:graphicData>
+            </a:graphic>
+          </wp:inline>
+        </w:drawing>
+      </w:r>
     </w:p>
     <w:p>
       <w:pPr>
@@ -22121,7 +23760,7 @@
 </file>
 
 <file path=customXml/itemProps1.xml><?xml version="1.0" encoding="utf-8"?>
-<ds:datastoreItem xmlns:ds="http://schemas.openxmlformats.org/officeDocument/2006/customXml" ds:itemID="{C4333529-CADD-4D2E-A1B3-00C126FB988F}">
+<ds:datastoreItem xmlns:ds="http://schemas.openxmlformats.org/officeDocument/2006/customXml" ds:itemID="{DD531796-2243-41E7-BDD9-B3DF8C2A9DC4}">
   <ds:schemaRefs>
     <ds:schemaRef ds:uri="http://schemas.openxmlformats.org/officeDocument/2006/bibliography"/>
   </ds:schemaRefs>

</xml_diff>